<commit_message>
update plan, working on ui part
</commit_message>
<xml_diff>
--- a/grainDay plan.docx
+++ b/grainDay plan.docx
@@ -4,6 +4,9 @@
   <w:body>
     <w:p>
       <w:r>
+        <w:rPr>
+          <w:noProof/>
+        </w:rPr>
         <w:drawing>
           <wp:inline distT="0" distB="0" distL="0" distR="0" wp14:anchorId="6EF4AAC5" wp14:editId="6306E749">
             <wp:extent cx="5731510" cy="3250565"/>
@@ -39,6 +42,199 @@
             </a:graphic>
           </wp:inline>
         </w:drawing>
+      </w:r>
+    </w:p>
+    <w:p/>
+    <w:p/>
+    <w:p>
+      <w:pPr>
+        <w:rPr>
+          <w:rFonts w:ascii="Georgia" w:hAnsi="Georgia"/>
+          <w:color w:val="1F1F1F"/>
+        </w:rPr>
+      </w:pPr>
+      <w:r>
+        <w:rPr>
+          <w:rFonts w:ascii="Georgia" w:hAnsi="Georgia"/>
+          <w:color w:val="1F1F1F"/>
+        </w:rPr>
+        <w:t xml:space="preserve">Wentworth grade scale </w:t>
+      </w:r>
+    </w:p>
+    <w:p>
+      <w:pPr>
+        <w:rPr>
+          <w:rFonts w:ascii="Georgia" w:hAnsi="Georgia"/>
+          <w:color w:val="1F1F1F"/>
+        </w:rPr>
+      </w:pPr>
+    </w:p>
+    <w:p>
+      <w:pPr>
+        <w:rPr>
+          <w:rFonts w:ascii="Georgia" w:hAnsi="Georgia"/>
+          <w:color w:val="1F1F1F"/>
+        </w:rPr>
+      </w:pPr>
+      <w:r>
+        <w:rPr>
+          <w:rFonts w:ascii="Georgia" w:hAnsi="Georgia"/>
+          <w:color w:val="1F1F1F"/>
+        </w:rPr>
+        <w:t xml:space="preserve">gravel-sized particles have a nominal diameter of </w:t>
+      </w:r>
+      <w:r>
+        <w:rPr>
+          <w:rFonts w:ascii="Cambria Math" w:hAnsi="Cambria Math" w:cs="Cambria Math"/>
+          <w:color w:val="1F1F1F"/>
+        </w:rPr>
+        <w:t>⩾</w:t>
+      </w:r>
+      <w:r>
+        <w:rPr>
+          <w:rFonts w:ascii="Georgia" w:hAnsi="Georgia"/>
+          <w:color w:val="1F1F1F"/>
+        </w:rPr>
+        <w:t xml:space="preserve">2.0 mm; </w:t>
+      </w:r>
+    </w:p>
+    <w:p>
+      <w:pPr>
+        <w:rPr>
+          <w:rFonts w:ascii="Georgia" w:hAnsi="Georgia"/>
+          <w:color w:val="1F1F1F"/>
+        </w:rPr>
+      </w:pPr>
+      <w:r>
+        <w:rPr>
+          <w:rFonts w:ascii="Georgia" w:hAnsi="Georgia"/>
+          <w:color w:val="1F1F1F"/>
+        </w:rPr>
+        <w:t xml:space="preserve">sand-sized particles have nominal diameters from &lt;2.0 mm to </w:t>
+      </w:r>
+      <w:r>
+        <w:rPr>
+          <w:rFonts w:ascii="Cambria Math" w:hAnsi="Cambria Math" w:cs="Cambria Math"/>
+          <w:color w:val="1F1F1F"/>
+        </w:rPr>
+        <w:t>⩾</w:t>
+      </w:r>
+      <w:r>
+        <w:rPr>
+          <w:rFonts w:ascii="Georgia" w:hAnsi="Georgia"/>
+          <w:color w:val="1F1F1F"/>
+        </w:rPr>
+        <w:t>62.5 </w:t>
+      </w:r>
+      <w:proofErr w:type="spellStart"/>
+      <w:r>
+        <w:rPr>
+          <w:rFonts w:ascii="Georgia" w:hAnsi="Georgia"/>
+          <w:color w:val="1F1F1F"/>
+        </w:rPr>
+        <w:t>μm</w:t>
+      </w:r>
+      <w:proofErr w:type="spellEnd"/>
+      <w:r>
+        <w:rPr>
+          <w:rFonts w:ascii="Georgia" w:hAnsi="Georgia"/>
+          <w:color w:val="1F1F1F"/>
+        </w:rPr>
+        <w:t>;</w:t>
+      </w:r>
+    </w:p>
+    <w:p>
+      <w:pPr>
+        <w:rPr>
+          <w:rFonts w:ascii="Georgia" w:hAnsi="Georgia"/>
+          <w:color w:val="1F1F1F"/>
+        </w:rPr>
+      </w:pPr>
+      <w:r>
+        <w:rPr>
+          <w:rFonts w:ascii="Georgia" w:hAnsi="Georgia"/>
+          <w:color w:val="1F1F1F"/>
+        </w:rPr>
+        <w:t xml:space="preserve">silt-sized particles have nominal diameters from &lt;62.5 to </w:t>
+      </w:r>
+      <w:r>
+        <w:rPr>
+          <w:rFonts w:ascii="Cambria Math" w:hAnsi="Cambria Math" w:cs="Cambria Math"/>
+          <w:color w:val="1F1F1F"/>
+        </w:rPr>
+        <w:t>⩾</w:t>
+      </w:r>
+      <w:r>
+        <w:rPr>
+          <w:rFonts w:ascii="Georgia" w:hAnsi="Georgia"/>
+          <w:color w:val="1F1F1F"/>
+        </w:rPr>
+        <w:t>4.0 </w:t>
+      </w:r>
+      <w:proofErr w:type="spellStart"/>
+      <w:r>
+        <w:rPr>
+          <w:rFonts w:ascii="Georgia" w:hAnsi="Georgia"/>
+          <w:color w:val="1F1F1F"/>
+        </w:rPr>
+        <w:t>μm</w:t>
+      </w:r>
+      <w:proofErr w:type="spellEnd"/>
+      <w:r>
+        <w:rPr>
+          <w:rFonts w:ascii="Georgia" w:hAnsi="Georgia"/>
+          <w:color w:val="1F1F1F"/>
+        </w:rPr>
+        <w:t xml:space="preserve">; and </w:t>
+      </w:r>
+    </w:p>
+    <w:p>
+      <w:pPr>
+        <w:rPr>
+          <w:rFonts w:ascii="Georgia" w:hAnsi="Georgia"/>
+          <w:color w:val="1F1F1F"/>
+        </w:rPr>
+      </w:pPr>
+      <w:r>
+        <w:rPr>
+          <w:rFonts w:ascii="Georgia" w:hAnsi="Georgia"/>
+          <w:color w:val="1F1F1F"/>
+        </w:rPr>
+        <w:t>clay is &lt;4.0 </w:t>
+      </w:r>
+      <w:proofErr w:type="spellStart"/>
+      <w:r>
+        <w:rPr>
+          <w:rFonts w:ascii="Georgia" w:hAnsi="Georgia"/>
+          <w:color w:val="1F1F1F"/>
+        </w:rPr>
+        <w:t>μm</w:t>
+      </w:r>
+      <w:proofErr w:type="spellEnd"/>
+    </w:p>
+    <w:p>
+      <w:pPr>
+        <w:rPr>
+          <w:rFonts w:ascii="Georgia" w:hAnsi="Georgia"/>
+          <w:color w:val="1F1F1F"/>
+        </w:rPr>
+      </w:pPr>
+    </w:p>
+    <w:p>
+      <w:pPr>
+        <w:rPr>
+          <w:rFonts w:ascii="Georgia" w:hAnsi="Georgia"/>
+          <w:color w:val="1F1F1F"/>
+        </w:rPr>
+      </w:pPr>
+    </w:p>
+    <w:p>
+      <w:r>
+        <w:rPr>
+          <w:rFonts w:ascii="Georgia" w:hAnsi="Georgia"/>
+          <w:color w:val="1F1F1F"/>
+        </w:rPr>
+        <w:t>Shepard (1954)</w:t>
       </w:r>
     </w:p>
     <w:sectPr>

</xml_diff>